<commit_message>
Added to bug reporrt
</commit_message>
<xml_diff>
--- a/Documentation/Bug report.docx
+++ b/Documentation/Bug report.docx
@@ -69,15 +69,6 @@
     <w:p>
       <w:pPr>
         <w:spacing w:after="0" w:line="480" w:lineRule="auto"/>
-        <w:rPr>
-          <w:rFonts w:ascii="Times New Roman" w:hAnsi="Times New Roman" w:cs="Times New Roman"/>
-          <w:sz w:val="24"/>
-        </w:rPr>
-      </w:pPr>
-    </w:p>
-    <w:p>
-      <w:pPr>
-        <w:spacing w:after="0" w:line="480" w:lineRule="auto"/>
         <w:jc w:val="center"/>
         <w:rPr>
           <w:rFonts w:ascii="Times New Roman" w:hAnsi="Times New Roman" w:cs="Times New Roman"/>
@@ -91,16 +82,6 @@
         </w:rPr>
         <w:t>Bug Report</w:t>
       </w:r>
-    </w:p>
-    <w:p>
-      <w:pPr>
-        <w:pStyle w:val="ListParagraph"/>
-        <w:spacing w:after="0" w:line="480" w:lineRule="auto"/>
-        <w:rPr>
-          <w:rFonts w:ascii="Times New Roman" w:hAnsi="Times New Roman" w:cs="Times New Roman"/>
-          <w:sz w:val="24"/>
-        </w:rPr>
-      </w:pPr>
     </w:p>
     <w:p>
       <w:pPr>
@@ -120,7 +101,7 @@
           <w:rFonts w:ascii="Times New Roman" w:hAnsi="Times New Roman" w:cs="Times New Roman"/>
           <w:sz w:val="24"/>
         </w:rPr>
-        <w:t>The enemy ships after a column has been destroyed will continue moving left or right</w:t>
+        <w:t>When on a character introduction screen, if you click where the button for another character was, you would go to that character’s screen because the buttons were still there even though they weren’t displayed</w:t>
       </w:r>
     </w:p>
     <w:p>
@@ -141,7 +122,7 @@
           <w:rFonts w:ascii="Times New Roman" w:hAnsi="Times New Roman" w:cs="Times New Roman"/>
           <w:sz w:val="24"/>
         </w:rPr>
-        <w:t>Semi – Fixed;</w:t>
+        <w:t>Fixed this by moving the buttons off the screen when on a character introduction screen</w:t>
       </w:r>
     </w:p>
     <w:p>
@@ -162,7 +143,14 @@
           <w:rFonts w:ascii="Times New Roman" w:hAnsi="Times New Roman" w:cs="Times New Roman"/>
           <w:sz w:val="24"/>
         </w:rPr>
-        <w:t>When hitting the space bar to  shoot, bullets do not come from the ship</w:t>
+        <w:t xml:space="preserve">When on the start screen, if you clicked on start where the </w:t>
+      </w:r>
+      <w:r>
+        <w:rPr>
+          <w:rFonts w:ascii="Times New Roman" w:hAnsi="Times New Roman" w:cs="Times New Roman"/>
+          <w:sz w:val="24"/>
+        </w:rPr>
+        <w:t>Hawk Girl button appeared, it would bring you directly to the Hawk Girl Introduction Screen</w:t>
       </w:r>
     </w:p>
     <w:p>
@@ -183,7 +171,7 @@
           <w:rFonts w:ascii="Times New Roman" w:hAnsi="Times New Roman" w:cs="Times New Roman"/>
           <w:sz w:val="24"/>
         </w:rPr>
-        <w:t>Not fixed</w:t>
+        <w:t>Fixed this by moving the buttons to the sides so when you click, you only click one button at a time</w:t>
       </w:r>
     </w:p>
     <w:p>
@@ -204,7 +192,7 @@
           <w:rFonts w:ascii="Times New Roman" w:hAnsi="Times New Roman" w:cs="Times New Roman"/>
           <w:sz w:val="24"/>
         </w:rPr>
-        <w:t>Bullets firing is delayed</w:t>
+        <w:t>The enemy ships after a column has been destroyed will continue moving left or right</w:t>
       </w:r>
     </w:p>
     <w:p>
@@ -225,7 +213,7 @@
           <w:rFonts w:ascii="Times New Roman" w:hAnsi="Times New Roman" w:cs="Times New Roman"/>
           <w:sz w:val="24"/>
         </w:rPr>
-        <w:t>Due to key delay</w:t>
+        <w:t>Semi – Fixed;</w:t>
       </w:r>
     </w:p>
     <w:p>
@@ -246,7 +234,28 @@
           <w:rFonts w:ascii="Times New Roman" w:hAnsi="Times New Roman" w:cs="Times New Roman"/>
           <w:sz w:val="24"/>
         </w:rPr>
-        <w:t>Starting the game there is a missing ship</w:t>
+        <w:t>When hitting the space bar to  shoot, bullets</w:t>
+      </w:r>
+      <w:r>
+        <w:rPr>
+          <w:rFonts w:ascii="Times New Roman" w:hAnsi="Times New Roman" w:cs="Times New Roman"/>
+          <w:sz w:val="24"/>
+        </w:rPr>
+        <w:t xml:space="preserve"> sometimes</w:t>
+      </w:r>
+      <w:r>
+        <w:rPr>
+          <w:rFonts w:ascii="Times New Roman" w:hAnsi="Times New Roman" w:cs="Times New Roman"/>
+          <w:sz w:val="24"/>
+        </w:rPr>
+        <w:t xml:space="preserve"> do not come from the ship</w:t>
+      </w:r>
+      <w:r>
+        <w:rPr>
+          <w:rFonts w:ascii="Times New Roman" w:hAnsi="Times New Roman" w:cs="Times New Roman"/>
+          <w:sz w:val="24"/>
+        </w:rPr>
+        <w:t xml:space="preserve"> if the ship is moving</w:t>
       </w:r>
     </w:p>
     <w:p>
@@ -262,21 +271,12 @@
           <w:sz w:val="24"/>
         </w:rPr>
       </w:pPr>
-      <w:proofErr w:type="gramStart"/>
-      <w:r>
-        <w:rPr>
-          <w:rFonts w:ascii="Times New Roman" w:hAnsi="Times New Roman" w:cs="Times New Roman"/>
-          <w:sz w:val="24"/>
-        </w:rPr>
-        <w:t>Its</w:t>
-      </w:r>
-      <w:proofErr w:type="gramEnd"/>
-      <w:r>
-        <w:rPr>
-          <w:rFonts w:ascii="Times New Roman" w:hAnsi="Times New Roman" w:cs="Times New Roman"/>
-          <w:sz w:val="24"/>
-        </w:rPr>
-        <w:t xml:space="preserve"> lost.</w:t>
+      <w:r>
+        <w:rPr>
+          <w:rFonts w:ascii="Times New Roman" w:hAnsi="Times New Roman" w:cs="Times New Roman"/>
+          <w:sz w:val="24"/>
+        </w:rPr>
+        <w:t>Not fixed</w:t>
       </w:r>
     </w:p>
     <w:p>
@@ -292,151 +292,102 @@
           <w:sz w:val="24"/>
         </w:rPr>
       </w:pPr>
+      <w:r>
+        <w:rPr>
+          <w:rFonts w:ascii="Times New Roman" w:hAnsi="Times New Roman" w:cs="Times New Roman"/>
+          <w:sz w:val="24"/>
+        </w:rPr>
+        <w:t>Bullets firing is delayed</w:t>
+      </w:r>
+    </w:p>
+    <w:p>
+      <w:pPr>
+        <w:pStyle w:val="ListParagraph"/>
+        <w:numPr>
+          <w:ilvl w:val="1"/>
+          <w:numId w:val="2"/>
+        </w:numPr>
+        <w:spacing w:after="0" w:line="480" w:lineRule="auto"/>
+        <w:rPr>
+          <w:rFonts w:ascii="Times New Roman" w:hAnsi="Times New Roman" w:cs="Times New Roman"/>
+          <w:sz w:val="24"/>
+        </w:rPr>
+      </w:pPr>
+      <w:r>
+        <w:rPr>
+          <w:rFonts w:ascii="Times New Roman" w:hAnsi="Times New Roman" w:cs="Times New Roman"/>
+          <w:sz w:val="24"/>
+        </w:rPr>
+        <w:t>Due to key delay</w:t>
+      </w:r>
+    </w:p>
+    <w:p>
+      <w:pPr>
+        <w:pStyle w:val="ListParagraph"/>
+        <w:numPr>
+          <w:ilvl w:val="0"/>
+          <w:numId w:val="2"/>
+        </w:numPr>
+        <w:spacing w:after="0" w:line="480" w:lineRule="auto"/>
+        <w:rPr>
+          <w:rFonts w:ascii="Times New Roman" w:hAnsi="Times New Roman" w:cs="Times New Roman"/>
+          <w:sz w:val="24"/>
+        </w:rPr>
+      </w:pPr>
+      <w:r>
+        <w:rPr>
+          <w:rFonts w:ascii="Times New Roman" w:hAnsi="Times New Roman" w:cs="Times New Roman"/>
+          <w:sz w:val="24"/>
+        </w:rPr>
+        <w:t>Starting the game there is a missing ship</w:t>
+      </w:r>
+      <w:r>
+        <w:rPr>
+          <w:rFonts w:ascii="Times New Roman" w:hAnsi="Times New Roman" w:cs="Times New Roman"/>
+          <w:sz w:val="24"/>
+        </w:rPr>
+        <w:t xml:space="preserve"> in the top left corner</w:t>
+      </w:r>
+    </w:p>
+    <w:p>
+      <w:pPr>
+        <w:pStyle w:val="ListParagraph"/>
+        <w:numPr>
+          <w:ilvl w:val="1"/>
+          <w:numId w:val="2"/>
+        </w:numPr>
+        <w:spacing w:after="0" w:line="480" w:lineRule="auto"/>
+        <w:rPr>
+          <w:rFonts w:ascii="Times New Roman" w:hAnsi="Times New Roman" w:cs="Times New Roman"/>
+          <w:sz w:val="24"/>
+        </w:rPr>
+      </w:pPr>
+      <w:r>
+        <w:rPr>
+          <w:rFonts w:ascii="Times New Roman" w:hAnsi="Times New Roman" w:cs="Times New Roman"/>
+          <w:sz w:val="24"/>
+        </w:rPr>
+        <w:lastRenderedPageBreak/>
+        <w:t xml:space="preserve">We think this ship got stuck on the left of the screen due to the way the </w:t>
+      </w:r>
+      <w:proofErr w:type="spellStart"/>
+      <w:r>
+        <w:rPr>
+          <w:rFonts w:ascii="Times New Roman" w:hAnsi="Times New Roman" w:cs="Times New Roman"/>
+          <w:sz w:val="24"/>
+        </w:rPr>
+        <w:t>vel</w:t>
+      </w:r>
+      <w:proofErr w:type="spellEnd"/>
+      <w:r>
+        <w:rPr>
+          <w:rFonts w:ascii="Times New Roman" w:hAnsi="Times New Roman" w:cs="Times New Roman"/>
+          <w:sz w:val="24"/>
+        </w:rPr>
+        <w:t xml:space="preserve"> variable to change direction was defined</w:t>
+      </w:r>
       <w:bookmarkStart w:id="0" w:name="_GoBack"/>
       <w:bookmarkEnd w:id="0"/>
-    </w:p>
-    <w:p>
-      <w:pPr>
-        <w:spacing w:after="0" w:line="480" w:lineRule="auto"/>
-        <w:rPr>
-          <w:rFonts w:ascii="Times New Roman" w:hAnsi="Times New Roman" w:cs="Times New Roman"/>
-          <w:sz w:val="24"/>
-        </w:rPr>
-      </w:pPr>
-    </w:p>
-    <w:p>
-      <w:pPr>
-        <w:spacing w:after="0" w:line="480" w:lineRule="auto"/>
-        <w:rPr>
-          <w:rFonts w:ascii="Times New Roman" w:hAnsi="Times New Roman" w:cs="Times New Roman"/>
-          <w:sz w:val="24"/>
-        </w:rPr>
-      </w:pPr>
-      <w:proofErr w:type="gramStart"/>
-      <w:r>
-        <w:rPr>
-          <w:rFonts w:ascii="Times New Roman" w:hAnsi="Times New Roman" w:cs="Times New Roman"/>
-          <w:sz w:val="24"/>
-        </w:rPr>
-        <w:t>oh</w:t>
-      </w:r>
-      <w:proofErr w:type="gramEnd"/>
-      <w:r>
-        <w:rPr>
-          <w:rFonts w:ascii="Times New Roman" w:hAnsi="Times New Roman" w:cs="Times New Roman"/>
-          <w:sz w:val="24"/>
-        </w:rPr>
-        <w:t xml:space="preserve"> the previous bug we had where if you clicked on where the button used to be while o </w:t>
-      </w:r>
-      <w:proofErr w:type="spellStart"/>
-      <w:r>
-        <w:rPr>
-          <w:rFonts w:ascii="Times New Roman" w:hAnsi="Times New Roman" w:cs="Times New Roman"/>
-          <w:sz w:val="24"/>
-        </w:rPr>
-        <w:t>nthe</w:t>
-      </w:r>
-      <w:proofErr w:type="spellEnd"/>
-      <w:r>
-        <w:rPr>
-          <w:rFonts w:ascii="Times New Roman" w:hAnsi="Times New Roman" w:cs="Times New Roman"/>
-          <w:sz w:val="24"/>
-        </w:rPr>
-        <w:t xml:space="preserve"> intro screen, you would go the other character screen</w:t>
-      </w:r>
-    </w:p>
-    <w:p>
-      <w:pPr>
-        <w:spacing w:after="0" w:line="480" w:lineRule="auto"/>
-        <w:rPr>
-          <w:rFonts w:ascii="Times New Roman" w:hAnsi="Times New Roman" w:cs="Times New Roman"/>
-          <w:sz w:val="24"/>
-        </w:rPr>
-      </w:pPr>
-    </w:p>
-    <w:p>
-      <w:pPr>
-        <w:spacing w:after="0" w:line="480" w:lineRule="auto"/>
-        <w:rPr>
-          <w:rFonts w:ascii="Times New Roman" w:hAnsi="Times New Roman" w:cs="Times New Roman"/>
-          <w:sz w:val="24"/>
-        </w:rPr>
-      </w:pPr>
-      <w:proofErr w:type="gramStart"/>
-      <w:r>
-        <w:rPr>
-          <w:rFonts w:ascii="Times New Roman" w:hAnsi="Times New Roman" w:cs="Times New Roman"/>
-          <w:sz w:val="24"/>
-        </w:rPr>
-        <w:t>but</w:t>
-      </w:r>
-      <w:proofErr w:type="gramEnd"/>
-      <w:r>
-        <w:rPr>
-          <w:rFonts w:ascii="Times New Roman" w:hAnsi="Times New Roman" w:cs="Times New Roman"/>
-          <w:sz w:val="24"/>
-        </w:rPr>
-        <w:t xml:space="preserve"> </w:t>
-      </w:r>
-      <w:proofErr w:type="spellStart"/>
-      <w:r>
-        <w:rPr>
-          <w:rFonts w:ascii="Times New Roman" w:hAnsi="Times New Roman" w:cs="Times New Roman"/>
-          <w:sz w:val="24"/>
-        </w:rPr>
-        <w:t>i</w:t>
-      </w:r>
-      <w:proofErr w:type="spellEnd"/>
-      <w:r>
-        <w:rPr>
-          <w:rFonts w:ascii="Times New Roman" w:hAnsi="Times New Roman" w:cs="Times New Roman"/>
-          <w:sz w:val="24"/>
-        </w:rPr>
-        <w:t xml:space="preserve"> moved the buttons off the screen to fix that</w:t>
-      </w:r>
-    </w:p>
-    <w:p>
-      <w:pPr>
-        <w:spacing w:after="0" w:line="480" w:lineRule="auto"/>
-        <w:rPr>
-          <w:rFonts w:ascii="Times New Roman" w:hAnsi="Times New Roman" w:cs="Times New Roman"/>
-          <w:sz w:val="24"/>
-        </w:rPr>
-      </w:pPr>
-    </w:p>
-    <w:p>
-      <w:pPr>
-        <w:spacing w:after="0" w:line="480" w:lineRule="auto"/>
-        <w:rPr>
-          <w:rFonts w:ascii="Times New Roman" w:hAnsi="Times New Roman" w:cs="Times New Roman"/>
-          <w:sz w:val="24"/>
-        </w:rPr>
-      </w:pPr>
-      <w:proofErr w:type="gramStart"/>
-      <w:r>
-        <w:rPr>
-          <w:rFonts w:ascii="Times New Roman" w:hAnsi="Times New Roman" w:cs="Times New Roman"/>
-          <w:sz w:val="24"/>
-        </w:rPr>
-        <w:t>and</w:t>
-      </w:r>
-      <w:proofErr w:type="gramEnd"/>
-      <w:r>
-        <w:rPr>
-          <w:rFonts w:ascii="Times New Roman" w:hAnsi="Times New Roman" w:cs="Times New Roman"/>
-          <w:sz w:val="24"/>
-        </w:rPr>
-        <w:t xml:space="preserve"> the bug with going directly to hawk girl...fixed that by moving the buttons</w:t>
-      </w:r>
-    </w:p>
-    <w:p>
-      <w:pPr>
-        <w:spacing w:after="0" w:line="480" w:lineRule="auto"/>
-        <w:rPr>
-          <w:rFonts w:ascii="Times New Roman" w:hAnsi="Times New Roman" w:cs="Times New Roman"/>
-          <w:sz w:val="24"/>
-        </w:rPr>
-      </w:pPr>
     </w:p>
     <w:sectPr>
       <w:pgSz w:w="12240" w:h="15840"/>
@@ -849,6 +800,7 @@
   <w:style w:type="character" w:default="1" w:styleId="DefaultParagraphFont">
     <w:name w:val="Default Paragraph Font"/>
     <w:uiPriority w:val="1"/>
+    <w:semiHidden/>
     <w:unhideWhenUsed/>
   </w:style>
   <w:style w:type="table" w:default="1" w:styleId="TableNormal">
@@ -1080,6 +1032,7 @@
   <w:style w:type="character" w:default="1" w:styleId="DefaultParagraphFont">
     <w:name w:val="Default Paragraph Font"/>
     <w:uiPriority w:val="1"/>
+    <w:semiHidden/>
     <w:unhideWhenUsed/>
   </w:style>
   <w:style w:type="table" w:default="1" w:styleId="TableNormal">

</xml_diff>